<commit_message>
Modificaciones plan de gestión de comunicación
</commit_message>
<xml_diff>
--- a/docs/words/PLAN DE GESTION DE COMUNICACIONES_v1.1.docx
+++ b/docs/words/PLAN DE GESTION DE COMUNICACIONES_v1.1.docx
@@ -17,12 +17,12 @@
         <w:tblLook w:val="04A0" w:firstRow="1" w:lastRow="0" w:firstColumn="1" w:lastColumn="0" w:noHBand="0" w:noVBand="1"/>
       </w:tblPr>
       <w:tblGrid>
-        <w:gridCol w:w="1112"/>
-        <w:gridCol w:w="3778"/>
-        <w:gridCol w:w="1209"/>
-        <w:gridCol w:w="1827"/>
+        <w:gridCol w:w="1113"/>
+        <w:gridCol w:w="3639"/>
+        <w:gridCol w:w="1193"/>
+        <w:gridCol w:w="1774"/>
         <w:gridCol w:w="1427"/>
-        <w:gridCol w:w="1663"/>
+        <w:gridCol w:w="1870"/>
       </w:tblGrid>
       <w:tr>
         <w:tc>
@@ -61,6 +61,13 @@
                 <w:sz w:val="20"/>
               </w:rPr>
             </w:pPr>
+            <w:r>
+              <w:rPr>
+                <w:b/>
+                <w:sz w:val="20"/>
+              </w:rPr>
+              <w:t>Sistema de reserva de cursos de oposiciones</w:t>
+            </w:r>
           </w:p>
           <w:p>
             <w:pPr>
@@ -108,6 +115,13 @@
                 <w:sz w:val="20"/>
               </w:rPr>
             </w:pPr>
+            <w:r>
+              <w:rPr>
+                <w:b/>
+                <w:sz w:val="20"/>
+              </w:rPr>
+              <w:t>2024-V1</w:t>
+            </w:r>
           </w:p>
         </w:tc>
         <w:tc>
@@ -146,6 +160,13 @@
                 <w:sz w:val="20"/>
               </w:rPr>
             </w:pPr>
+            <w:r>
+              <w:rPr>
+                <w:b/>
+                <w:sz w:val="20"/>
+              </w:rPr>
+              <w:t>09/10/2024</w:t>
+            </w:r>
           </w:p>
         </w:tc>
       </w:tr>
@@ -167,11 +188,11 @@
       </w:tblPr>
       <w:tblGrid>
         <w:gridCol w:w="2376"/>
-        <w:gridCol w:w="2268"/>
-        <w:gridCol w:w="2127"/>
+        <w:gridCol w:w="1276"/>
+        <w:gridCol w:w="1701"/>
         <w:gridCol w:w="1559"/>
-        <w:gridCol w:w="1134"/>
-        <w:gridCol w:w="1559"/>
+        <w:gridCol w:w="1418"/>
+        <w:gridCol w:w="2693"/>
       </w:tblGrid>
       <w:tr>
         <w:tc>
@@ -207,7 +228,7 @@
         </w:tc>
         <w:tc>
           <w:tcPr>
-            <w:tcW w:w="2268" w:type="dxa"/>
+            <w:tcW w:w="1276" w:type="dxa"/>
             <w:shd w:val="clear" w:color="auto" w:fill="D9D9D9" w:themeFill="background1" w:themeFillShade="D9"/>
             <w:vAlign w:val="center"/>
           </w:tcPr>
@@ -236,7 +257,7 @@
         </w:tc>
         <w:tc>
           <w:tcPr>
-            <w:tcW w:w="2127" w:type="dxa"/>
+            <w:tcW w:w="1701" w:type="dxa"/>
             <w:shd w:val="clear" w:color="auto" w:fill="D9D9D9" w:themeFill="background1" w:themeFillShade="D9"/>
             <w:vAlign w:val="center"/>
           </w:tcPr>
@@ -288,7 +309,7 @@
         </w:tc>
         <w:tc>
           <w:tcPr>
-            <w:tcW w:w="1134" w:type="dxa"/>
+            <w:tcW w:w="1418" w:type="dxa"/>
             <w:shd w:val="clear" w:color="auto" w:fill="D9D9D9" w:themeFill="background1" w:themeFillShade="D9"/>
             <w:vAlign w:val="center"/>
           </w:tcPr>
@@ -311,7 +332,7 @@
         </w:tc>
         <w:tc>
           <w:tcPr>
-            <w:tcW w:w="1559" w:type="dxa"/>
+            <w:tcW w:w="2693" w:type="dxa"/>
             <w:shd w:val="clear" w:color="auto" w:fill="D9D9D9" w:themeFill="background1" w:themeFillShade="D9"/>
             <w:vAlign w:val="center"/>
           </w:tcPr>
@@ -359,7 +380,7 @@
         </w:tc>
         <w:tc>
           <w:tcPr>
-            <w:tcW w:w="2268" w:type="dxa"/>
+            <w:tcW w:w="1276" w:type="dxa"/>
           </w:tcPr>
           <w:p>
             <w:pPr>
@@ -379,21 +400,21 @@
         </w:tc>
         <w:tc>
           <w:tcPr>
-            <w:tcW w:w="2127" w:type="dxa"/>
-          </w:tcPr>
-          <w:p>
-            <w:pPr>
-              <w:spacing w:before="120" w:after="100"/>
-              <w:jc w:val="center"/>
-              <w:rPr>
-                <w:sz w:val="20"/>
-              </w:rPr>
-            </w:pPr>
-            <w:r>
-              <w:rPr>
-                <w:sz w:val="20"/>
-              </w:rPr>
-              <w:t>Verbal/Reuniones</w:t>
+            <w:tcW w:w="1701" w:type="dxa"/>
+          </w:tcPr>
+          <w:p>
+            <w:pPr>
+              <w:spacing w:before="120" w:after="100"/>
+              <w:jc w:val="center"/>
+              <w:rPr>
+                <w:sz w:val="20"/>
+              </w:rPr>
+            </w:pPr>
+            <w:r>
+              <w:rPr>
+                <w:sz w:val="20"/>
+              </w:rPr>
+              <w:t>Reuniones</w:t>
             </w:r>
           </w:p>
         </w:tc>
@@ -419,21 +440,27 @@
         </w:tc>
         <w:tc>
           <w:tcPr>
-            <w:tcW w:w="1134" w:type="dxa"/>
-          </w:tcPr>
-          <w:p>
-            <w:pPr>
-              <w:spacing w:before="120" w:after="100"/>
-              <w:jc w:val="center"/>
-              <w:rPr>
-                <w:sz w:val="20"/>
-              </w:rPr>
-            </w:pPr>
-          </w:p>
-        </w:tc>
-        <w:tc>
-          <w:tcPr>
-            <w:tcW w:w="1559" w:type="dxa"/>
+            <w:tcW w:w="1418" w:type="dxa"/>
+          </w:tcPr>
+          <w:p>
+            <w:pPr>
+              <w:spacing w:before="120" w:after="100"/>
+              <w:jc w:val="center"/>
+              <w:rPr>
+                <w:sz w:val="20"/>
+              </w:rPr>
+            </w:pPr>
+            <w:r>
+              <w:rPr>
+                <w:sz w:val="20"/>
+              </w:rPr>
+              <w:t>N/A</w:t>
+            </w:r>
+          </w:p>
+        </w:tc>
+        <w:tc>
+          <w:tcPr>
+            <w:tcW w:w="2693" w:type="dxa"/>
           </w:tcPr>
           <w:p>
             <w:pPr>
@@ -469,7 +496,7 @@
         </w:tc>
         <w:tc>
           <w:tcPr>
-            <w:tcW w:w="2268" w:type="dxa"/>
+            <w:tcW w:w="1276" w:type="dxa"/>
           </w:tcPr>
           <w:p>
             <w:pPr>
@@ -489,21 +516,21 @@
         </w:tc>
         <w:tc>
           <w:tcPr>
-            <w:tcW w:w="2127" w:type="dxa"/>
-          </w:tcPr>
-          <w:p>
-            <w:pPr>
-              <w:spacing w:before="120" w:after="100"/>
-              <w:jc w:val="center"/>
-              <w:rPr>
-                <w:sz w:val="20"/>
-              </w:rPr>
-            </w:pPr>
-            <w:r>
-              <w:rPr>
-                <w:sz w:val="20"/>
-              </w:rPr>
-              <w:t>Verbal/Reuniones</w:t>
+            <w:tcW w:w="1701" w:type="dxa"/>
+          </w:tcPr>
+          <w:p>
+            <w:pPr>
+              <w:spacing w:before="120" w:after="100"/>
+              <w:jc w:val="center"/>
+              <w:rPr>
+                <w:sz w:val="20"/>
+              </w:rPr>
+            </w:pPr>
+            <w:r>
+              <w:rPr>
+                <w:sz w:val="20"/>
+              </w:rPr>
+              <w:t>Reuniones</w:t>
             </w:r>
           </w:p>
         </w:tc>
@@ -529,30 +556,42 @@
         </w:tc>
         <w:tc>
           <w:tcPr>
-            <w:tcW w:w="1134" w:type="dxa"/>
-          </w:tcPr>
-          <w:p>
-            <w:pPr>
-              <w:spacing w:before="120" w:after="100"/>
-              <w:jc w:val="center"/>
-              <w:rPr>
-                <w:sz w:val="20"/>
-              </w:rPr>
-            </w:pPr>
-          </w:p>
-        </w:tc>
-        <w:tc>
-          <w:tcPr>
-            <w:tcW w:w="1559" w:type="dxa"/>
-          </w:tcPr>
-          <w:p>
-            <w:pPr>
-              <w:spacing w:before="120" w:after="100"/>
-              <w:jc w:val="center"/>
-              <w:rPr>
-                <w:sz w:val="20"/>
-              </w:rPr>
-            </w:pPr>
+            <w:tcW w:w="1418" w:type="dxa"/>
+          </w:tcPr>
+          <w:p>
+            <w:pPr>
+              <w:spacing w:before="120" w:after="100"/>
+              <w:jc w:val="center"/>
+              <w:rPr>
+                <w:sz w:val="20"/>
+              </w:rPr>
+            </w:pPr>
+            <w:r>
+              <w:rPr>
+                <w:sz w:val="20"/>
+              </w:rPr>
+              <w:t>N/A</w:t>
+            </w:r>
+          </w:p>
+        </w:tc>
+        <w:tc>
+          <w:tcPr>
+            <w:tcW w:w="2693" w:type="dxa"/>
+          </w:tcPr>
+          <w:p>
+            <w:pPr>
+              <w:spacing w:before="120" w:after="100"/>
+              <w:jc w:val="center"/>
+              <w:rPr>
+                <w:sz w:val="20"/>
+              </w:rPr>
+            </w:pPr>
+            <w:r>
+              <w:rPr>
+                <w:sz w:val="20"/>
+              </w:rPr>
+              <w:t>Se levantará un acta si en la reunión, el patrocinador proporciona información de importancia.</w:t>
+            </w:r>
           </w:p>
         </w:tc>
       </w:tr>
@@ -582,7 +621,7 @@
         </w:tc>
         <w:tc>
           <w:tcPr>
-            <w:tcW w:w="2268" w:type="dxa"/>
+            <w:tcW w:w="1276" w:type="dxa"/>
           </w:tcPr>
           <w:p>
             <w:pPr>
@@ -602,21 +641,35 @@
         </w:tc>
         <w:tc>
           <w:tcPr>
-            <w:tcW w:w="2127" w:type="dxa"/>
-          </w:tcPr>
-          <w:p>
-            <w:pPr>
-              <w:spacing w:before="120" w:after="100"/>
-              <w:jc w:val="center"/>
-              <w:rPr>
-                <w:sz w:val="20"/>
-              </w:rPr>
-            </w:pPr>
-            <w:r>
-              <w:rPr>
-                <w:sz w:val="20"/>
-              </w:rPr>
-              <w:t>Verbal/Comunicación interna</w:t>
+            <w:tcW w:w="1701" w:type="dxa"/>
+          </w:tcPr>
+          <w:p>
+            <w:pPr>
+              <w:spacing w:before="120" w:after="100"/>
+              <w:jc w:val="center"/>
+              <w:rPr>
+                <w:sz w:val="20"/>
+              </w:rPr>
+            </w:pPr>
+            <w:r>
+              <w:rPr>
+                <w:sz w:val="20"/>
+              </w:rPr>
+              <w:t xml:space="preserve">Comunicación interna (WhatsApp o </w:t>
+            </w:r>
+            <w:proofErr w:type="spellStart"/>
+            <w:r>
+              <w:rPr>
+                <w:sz w:val="20"/>
+              </w:rPr>
+              <w:t>Discord</w:t>
+            </w:r>
+            <w:proofErr w:type="spellEnd"/>
+            <w:r>
+              <w:rPr>
+                <w:sz w:val="20"/>
+              </w:rPr>
+              <w:t>)</w:t>
             </w:r>
           </w:p>
         </w:tc>
@@ -642,30 +695,42 @@
         </w:tc>
         <w:tc>
           <w:tcPr>
-            <w:tcW w:w="1134" w:type="dxa"/>
-          </w:tcPr>
-          <w:p>
-            <w:pPr>
-              <w:spacing w:before="120" w:after="100"/>
-              <w:jc w:val="center"/>
-              <w:rPr>
-                <w:sz w:val="20"/>
-              </w:rPr>
-            </w:pPr>
-          </w:p>
-        </w:tc>
-        <w:tc>
-          <w:tcPr>
-            <w:tcW w:w="1559" w:type="dxa"/>
-          </w:tcPr>
-          <w:p>
-            <w:pPr>
-              <w:spacing w:before="120" w:after="100"/>
-              <w:jc w:val="center"/>
-              <w:rPr>
-                <w:sz w:val="20"/>
-              </w:rPr>
-            </w:pPr>
+            <w:tcW w:w="1418" w:type="dxa"/>
+          </w:tcPr>
+          <w:p>
+            <w:pPr>
+              <w:spacing w:before="120" w:after="100"/>
+              <w:jc w:val="center"/>
+              <w:rPr>
+                <w:sz w:val="20"/>
+              </w:rPr>
+            </w:pPr>
+            <w:r>
+              <w:rPr>
+                <w:sz w:val="20"/>
+              </w:rPr>
+              <w:t>N/A</w:t>
+            </w:r>
+          </w:p>
+        </w:tc>
+        <w:tc>
+          <w:tcPr>
+            <w:tcW w:w="2693" w:type="dxa"/>
+          </w:tcPr>
+          <w:p>
+            <w:pPr>
+              <w:spacing w:before="120" w:after="100"/>
+              <w:jc w:val="center"/>
+              <w:rPr>
+                <w:sz w:val="20"/>
+              </w:rPr>
+            </w:pPr>
+            <w:r>
+              <w:rPr>
+                <w:sz w:val="20"/>
+              </w:rPr>
+              <w:t>Si la información compartida es lo suficientemente importante e influye directamente en el desarrollo del proyecto, se levantará un acta con los cambios acordados.</w:t>
+            </w:r>
           </w:p>
         </w:tc>
       </w:tr>
@@ -695,7 +760,7 @@
         </w:tc>
         <w:tc>
           <w:tcPr>
-            <w:tcW w:w="2268" w:type="dxa"/>
+            <w:tcW w:w="1276" w:type="dxa"/>
           </w:tcPr>
           <w:p>
             <w:pPr>
@@ -715,7 +780,7 @@
         </w:tc>
         <w:tc>
           <w:tcPr>
-            <w:tcW w:w="2127" w:type="dxa"/>
+            <w:tcW w:w="1701" w:type="dxa"/>
           </w:tcPr>
           <w:p>
             <w:pPr>
@@ -769,21 +834,27 @@
         </w:tc>
         <w:tc>
           <w:tcPr>
-            <w:tcW w:w="1134" w:type="dxa"/>
-          </w:tcPr>
-          <w:p>
-            <w:pPr>
-              <w:spacing w:before="120" w:after="100"/>
-              <w:jc w:val="center"/>
-              <w:rPr>
-                <w:sz w:val="20"/>
-              </w:rPr>
-            </w:pPr>
-          </w:p>
-        </w:tc>
-        <w:tc>
-          <w:tcPr>
-            <w:tcW w:w="1559" w:type="dxa"/>
+            <w:tcW w:w="1418" w:type="dxa"/>
+          </w:tcPr>
+          <w:p>
+            <w:pPr>
+              <w:spacing w:before="120" w:after="100"/>
+              <w:jc w:val="center"/>
+              <w:rPr>
+                <w:sz w:val="20"/>
+              </w:rPr>
+            </w:pPr>
+            <w:r>
+              <w:rPr>
+                <w:sz w:val="20"/>
+              </w:rPr>
+              <w:t>N/A</w:t>
+            </w:r>
+          </w:p>
+        </w:tc>
+        <w:tc>
+          <w:tcPr>
+            <w:tcW w:w="2693" w:type="dxa"/>
           </w:tcPr>
           <w:p>
             <w:pPr>
@@ -819,7 +890,7 @@
         </w:tc>
         <w:tc>
           <w:tcPr>
-            <w:tcW w:w="2268" w:type="dxa"/>
+            <w:tcW w:w="1276" w:type="dxa"/>
           </w:tcPr>
           <w:p>
             <w:pPr>
@@ -839,33 +910,21 @@
         </w:tc>
         <w:tc>
           <w:tcPr>
-            <w:tcW w:w="2127" w:type="dxa"/>
-          </w:tcPr>
-          <w:p>
-            <w:pPr>
-              <w:spacing w:before="120" w:after="100"/>
-              <w:jc w:val="center"/>
-              <w:rPr>
-                <w:sz w:val="20"/>
-              </w:rPr>
-            </w:pPr>
-            <w:r>
-              <w:rPr>
-                <w:sz w:val="20"/>
-              </w:rPr>
-              <w:t xml:space="preserve">Comunicación </w:t>
-            </w:r>
-            <w:r>
-              <w:rPr>
-                <w:sz w:val="20"/>
-              </w:rPr>
-              <w:t>Interna (</w:t>
-            </w:r>
-            <w:r>
-              <w:rPr>
-                <w:sz w:val="20"/>
-              </w:rPr>
-              <w:t xml:space="preserve">WhatsApp o </w:t>
+            <w:tcW w:w="1701" w:type="dxa"/>
+          </w:tcPr>
+          <w:p>
+            <w:pPr>
+              <w:spacing w:before="120" w:after="100"/>
+              <w:jc w:val="center"/>
+              <w:rPr>
+                <w:sz w:val="20"/>
+              </w:rPr>
+            </w:pPr>
+            <w:r>
+              <w:rPr>
+                <w:sz w:val="20"/>
+              </w:rPr>
+              <w:t xml:space="preserve">Comunicación Interna (WhatsApp o </w:t>
             </w:r>
             <w:proofErr w:type="spellStart"/>
             <w:r>
@@ -905,21 +964,27 @@
         </w:tc>
         <w:tc>
           <w:tcPr>
-            <w:tcW w:w="1134" w:type="dxa"/>
-          </w:tcPr>
-          <w:p>
-            <w:pPr>
-              <w:spacing w:before="120" w:after="100"/>
-              <w:jc w:val="center"/>
-              <w:rPr>
-                <w:sz w:val="20"/>
-              </w:rPr>
-            </w:pPr>
-          </w:p>
-        </w:tc>
-        <w:tc>
-          <w:tcPr>
-            <w:tcW w:w="1559" w:type="dxa"/>
+            <w:tcW w:w="1418" w:type="dxa"/>
+          </w:tcPr>
+          <w:p>
+            <w:pPr>
+              <w:spacing w:before="120" w:after="100"/>
+              <w:jc w:val="center"/>
+              <w:rPr>
+                <w:sz w:val="20"/>
+              </w:rPr>
+            </w:pPr>
+            <w:r>
+              <w:rPr>
+                <w:sz w:val="20"/>
+              </w:rPr>
+              <w:t>N/A</w:t>
+            </w:r>
+          </w:p>
+        </w:tc>
+        <w:tc>
+          <w:tcPr>
+            <w:tcW w:w="2693" w:type="dxa"/>
           </w:tcPr>
           <w:p>
             <w:pPr>
@@ -955,7 +1020,7 @@
         </w:tc>
         <w:tc>
           <w:tcPr>
-            <w:tcW w:w="2268" w:type="dxa"/>
+            <w:tcW w:w="1276" w:type="dxa"/>
           </w:tcPr>
           <w:p>
             <w:pPr>
@@ -975,7 +1040,7 @@
         </w:tc>
         <w:tc>
           <w:tcPr>
-            <w:tcW w:w="2127" w:type="dxa"/>
+            <w:tcW w:w="1701" w:type="dxa"/>
           </w:tcPr>
           <w:p>
             <w:pPr>
@@ -1015,7 +1080,7 @@
         </w:tc>
         <w:tc>
           <w:tcPr>
-            <w:tcW w:w="1134" w:type="dxa"/>
+            <w:tcW w:w="1418" w:type="dxa"/>
           </w:tcPr>
           <w:p>
             <w:pPr>
@@ -1025,11 +1090,17 @@
                 <w:sz w:val="20"/>
               </w:rPr>
             </w:pPr>
-          </w:p>
-        </w:tc>
-        <w:tc>
-          <w:tcPr>
-            <w:tcW w:w="1559" w:type="dxa"/>
+            <w:r>
+              <w:rPr>
+                <w:sz w:val="20"/>
+              </w:rPr>
+              <w:t>N/A</w:t>
+            </w:r>
+          </w:p>
+        </w:tc>
+        <w:tc>
+          <w:tcPr>
+            <w:tcW w:w="2693" w:type="dxa"/>
           </w:tcPr>
           <w:p>
             <w:pPr>

</xml_diff>